<commit_message>
file change vide addeds
</commit_message>
<xml_diff>
--- a/ProjectFiles/Financial Decoder DOCUMENTATION.docx
+++ b/ProjectFiles/Financial Decoder DOCUMENTATION.docx
@@ -173,7 +173,13 @@
         <w:rPr>
           <w:spacing w:val="-2"/>
         </w:rPr>
-        <w:t>Name:</w:t>
+        <w:t>ID</w:t>
+      </w:r>
+      <w:r>
+        <w:rPr>
+          <w:spacing w:val="-2"/>
+        </w:rPr>
+        <w:t>:</w:t>
       </w:r>
       <w:r>
         <w:rPr>
@@ -188,7 +194,7 @@
           <w:sz w:val="22"/>
           <w:szCs w:val="22"/>
         </w:rPr>
-        <w:t>CIPHERMINDS</w:t>
+        <w:t>LTVIP2026TMIDS87126</w:t>
       </w:r>
     </w:p>
     <w:p>
@@ -13477,6 +13483,7 @@
   <w:style w:type="character" w:default="1" w:styleId="DefaultParagraphFont">
     <w:name w:val="Default Paragraph Font"/>
     <w:uiPriority w:val="1"/>
+    <w:semiHidden/>
     <w:unhideWhenUsed/>
   </w:style>
   <w:style w:type="table" w:default="1" w:styleId="TableNormal">

</xml_diff>